<commit_message>
small detail in question list
</commit_message>
<xml_diff>
--- a/Documents/Questions.docx
+++ b/Documents/Questions.docx
@@ -52,6 +52,9 @@
       <w:r>
         <w:t>Top n of best matching document?</w:t>
       </w:r>
+      <w:r>
+        <w:t xml:space="preserve"> How to order the output documents, how many? </w:t>
+      </w:r>
     </w:p>
     <w:p>
       <w:pPr>
@@ -64,6 +67,9 @@
       <w:r>
         <w:t>In the search box, is it a tag or a random keyword that would be given?</w:t>
       </w:r>
+      <w:r>
+        <w:t xml:space="preserve"> Or is it like in your website with filters based on hierarchy. </w:t>
+      </w:r>
     </w:p>
     <w:p>
       <w:pPr>
@@ -79,10 +85,88 @@
     </w:p>
     <w:p>
       <w:pPr>
-        <w:ind w:left="360"/>
-      </w:pPr>
+        <w:pStyle w:val="ListParagraph"/>
+        <w:numPr>
+          <w:ilvl w:val="0"/>
+          <w:numId w:val="1"/>
+        </w:numPr>
+      </w:pPr>
+      <w:r>
+        <w:t xml:space="preserve">We apparently </w:t>
+      </w:r>
+      <w:proofErr w:type="gramStart"/>
+      <w:r>
+        <w:t>have to</w:t>
+      </w:r>
+      <w:proofErr w:type="gramEnd"/>
+      <w:r>
+        <w:t xml:space="preserve"> generate the test-sets ourselves. How will you compare the different models based on different test sets? </w:t>
+      </w:r>
+    </w:p>
+    <w:p>
+      <w:pPr>
+        <w:pStyle w:val="ListParagraph"/>
+        <w:numPr>
+          <w:ilvl w:val="0"/>
+          <w:numId w:val="1"/>
+        </w:numPr>
+      </w:pPr>
+      <w:r>
+        <w:t>How many o</w:t>
+      </w:r>
+      <w:r>
+        <w:t>bserv</w:t>
+      </w:r>
+      <w:r>
+        <w:t>ation</w:t>
+      </w:r>
+      <w:r>
+        <w:t>s</w:t>
+      </w:r>
+      <w:r>
+        <w:t xml:space="preserve"> for the test</w:t>
+      </w:r>
+      <w:r>
+        <w:t xml:space="preserve"> </w:t>
+      </w:r>
+      <w:proofErr w:type="gramStart"/>
+      <w:r>
+        <w:t>s</w:t>
+      </w:r>
+      <w:r>
+        <w:t>ets ?</w:t>
+      </w:r>
+      <w:proofErr w:type="gramEnd"/>
+    </w:p>
+    <w:p/>
+    <w:p>
+      <w:pPr>
+        <w:rPr>
+          <w:lang w:val="fr-BE"/>
+        </w:rPr>
+      </w:pPr>
+      <w:r>
+        <w:rPr>
+          <w:lang w:val="fr-BE"/>
+        </w:rPr>
+        <w:t>Dans le règlement, ils m</w:t>
+      </w:r>
+      <w:r>
+        <w:rPr>
+          <w:lang w:val="fr-BE"/>
+        </w:rPr>
+        <w:t>entionnent aussi qu’on sera dédommagé pour les deux demi-journées, comment ça fonctionne ?</w:t>
+      </w:r>
       <w:bookmarkStart w:id="0" w:name="_GoBack"/>
       <w:bookmarkEnd w:id="0"/>
+    </w:p>
+    <w:p>
+      <w:pPr>
+        <w:ind w:left="360"/>
+        <w:rPr>
+          <w:lang w:val="fr-BE"/>
+        </w:rPr>
+      </w:pPr>
     </w:p>
     <w:sectPr>
       <w:pgSz w:w="12240" w:h="15840"/>

</xml_diff>